<commit_message>
Removed Unity Project Files
Removed unity project files because I am just going to keep the code
files in the repository from now on. Added the character state files.
</commit_message>
<xml_diff>
--- a/Documentation/Unity_RPG_Workbook.docx
+++ b/Documentation/Unity_RPG_Workbook.docx
@@ -97,7 +97,7 @@
         </w:numPr>
       </w:pPr>
       <w:r>
-        <w:t>First person view.</w:t>
+        <w:t>Ability to move in all directions.</w:t>
       </w:r>
     </w:p>
     <w:p>
@@ -109,7 +109,7 @@
         </w:numPr>
       </w:pPr>
       <w:r>
-        <w:t>Ability to move in all directions.</w:t>
+        <w:t>Ability to sprint.</w:t>
       </w:r>
     </w:p>
     <w:p>
@@ -121,7 +121,7 @@
         </w:numPr>
       </w:pPr>
       <w:r>
-        <w:t>Ability to sprint.</w:t>
+        <w:t>Ability to jump.</w:t>
       </w:r>
     </w:p>
     <w:p>
@@ -133,7 +133,7 @@
         </w:numPr>
       </w:pPr>
       <w:r>
-        <w:t>Ability to jump.</w:t>
+        <w:t>Ability to crouch.</w:t>
       </w:r>
     </w:p>
     <w:p>
@@ -145,7 +145,7 @@
         </w:numPr>
       </w:pPr>
       <w:r>
-        <w:t>Ability to crouch.</w:t>
+        <w:t>Cannot sprint while crouching and vice versa.</w:t>
       </w:r>
     </w:p>
     <w:p>
@@ -157,7 +157,7 @@
         </w:numPr>
       </w:pPr>
       <w:r>
-        <w:t>Sprinting will increase movement speed.</w:t>
+        <w:t>Can only sprint while moving forward.</w:t>
       </w:r>
     </w:p>
     <w:p>
@@ -169,7 +169,7 @@
         </w:numPr>
       </w:pPr>
       <w:r>
-        <w:t>Crouching will decrease movement speed.</w:t>
+        <w:t>Jumping will cancel sprinting or crouching.</w:t>
       </w:r>
     </w:p>
     <w:p>
@@ -181,7 +181,7 @@
         </w:numPr>
       </w:pPr>
       <w:r>
-        <w:t>Cannot sprint while crouching and vice versa.</w:t>
+        <w:t>Cannot sprint or crouch during a jump.</w:t>
       </w:r>
     </w:p>
     <w:p>
@@ -193,7 +193,7 @@
         </w:numPr>
       </w:pPr>
       <w:r>
-        <w:t>Can only sprint while moving forward.</w:t>
+        <w:t>Player will need to hold down the sprint button to sprint.</w:t>
       </w:r>
     </w:p>
     <w:p>
@@ -205,7 +205,7 @@
         </w:numPr>
       </w:pPr>
       <w:r>
-        <w:t>Jumping will cancel sprinting or crouching.</w:t>
+        <w:t xml:space="preserve">Player will only need to press the crouch button to toggle it on or off. </w:t>
       </w:r>
     </w:p>
     <w:p>
@@ -217,7 +217,43 @@
         </w:numPr>
       </w:pPr>
       <w:r>
-        <w:t>There will be sprint duration.</w:t>
+        <w:t>A limited amount of energy to be used for sprinting and other activities.</w:t>
+      </w:r>
+    </w:p>
+    <w:p>
+      <w:pPr>
+        <w:pStyle w:val="ListParagraph"/>
+        <w:numPr>
+          <w:ilvl w:val="0"/>
+          <w:numId w:val="4"/>
+        </w:numPr>
+      </w:pPr>
+      <w:r>
+        <w:t>Energy will be regenerated fastest when idle. ¾ as fast when moving. Not at all when jumping or sprinting.</w:t>
+      </w:r>
+    </w:p>
+    <w:p>
+      <w:pPr>
+        <w:pStyle w:val="ListParagraph"/>
+        <w:numPr>
+          <w:ilvl w:val="0"/>
+          <w:numId w:val="4"/>
+        </w:numPr>
+      </w:pPr>
+      <w:r>
+        <w:t>Sprinting will increase movement speed.</w:t>
+      </w:r>
+    </w:p>
+    <w:p>
+      <w:pPr>
+        <w:pStyle w:val="ListParagraph"/>
+        <w:numPr>
+          <w:ilvl w:val="0"/>
+          <w:numId w:val="4"/>
+        </w:numPr>
+      </w:pPr>
+      <w:r>
+        <w:t>Crouching will decrease movement speed.</w:t>
       </w:r>
     </w:p>
     <w:p>
@@ -235,6 +271,9 @@
     </w:p>
     <w:p/>
     <w:p>
+      <w:pPr>
+        <w:jc w:val="center"/>
+      </w:pPr>
       <w:r>
         <w:object w:dxaOrig="7433" w:dyaOrig="5933">
           <v:shapetype id="_x0000_t75" coordsize="21600,21600" o:spt="75" o:preferrelative="t" path="m@4@5l@4@11@9@11@9@5xe" filled="f" stroked="f">
@@ -259,7 +298,7 @@
           <v:shape id="_x0000_i1025" type="#_x0000_t75" style="width:372pt;height:297pt" o:ole="">
             <v:imagedata r:id="rId10" o:title=""/>
           </v:shape>
-          <o:OLEObject Type="Embed" ProgID="Visio.Drawing.11" ShapeID="_x0000_i1025" DrawAspect="Content" ObjectID="_1417727135" r:id="rId11"/>
+          <o:OLEObject Type="Embed" ProgID="Visio.Drawing.11" ShapeID="_x0000_i1025" DrawAspect="Content" ObjectID="_1417901831" r:id="rId11"/>
         </w:object>
       </w:r>
     </w:p>
@@ -345,16 +384,7 @@
               </w:numPr>
             </w:pPr>
             <w:r>
-              <w:t>The Player activates the “</w:t>
-            </w:r>
-            <w:r>
-              <w:t>Move</w:t>
-            </w:r>
-            <w:r>
-              <w:t xml:space="preserve">” function </w:t>
-            </w:r>
-            <w:r>
-              <w:t>during a game session.</w:t>
+              <w:t>The Player activates the “Move” function during a game session.</w:t>
             </w:r>
           </w:p>
           <w:p>
@@ -369,31 +399,26 @@
               <w:t xml:space="preserve">The system </w:t>
             </w:r>
             <w:r>
-              <w:t>checks to see if the “Move” function is available at that time.</w:t>
-            </w:r>
-          </w:p>
-          <w:p>
-            <w:pPr>
-              <w:pStyle w:val="ListParagraph"/>
-              <w:numPr>
-                <w:ilvl w:val="1"/>
-                <w:numId w:val="6"/>
-              </w:numPr>
-            </w:pPr>
-            <w:r>
-              <w:t>If it is available, change the character’s state to Moving and change the characteristics accordingly.</w:t>
-            </w:r>
-          </w:p>
-          <w:p>
-            <w:pPr>
-              <w:pStyle w:val="ListParagraph"/>
-              <w:numPr>
-                <w:ilvl w:val="1"/>
-                <w:numId w:val="6"/>
-              </w:numPr>
-            </w:pPr>
-            <w:r>
-              <w:t>If it not available, do nothing and exit the use case.</w:t>
+              <w:t xml:space="preserve">sets the </w:t>
+            </w:r>
+            <w:r>
+              <w:t>character</w:t>
+            </w:r>
+            <w:r>
+              <w:t xml:space="preserve"> </w:t>
+            </w:r>
+            <w:r>
+              <w:t>state</w:t>
+            </w:r>
+            <w:r>
+              <w:t xml:space="preserve"> to “Moving</w:t>
+            </w:r>
+            <w:r>
+              <w:t xml:space="preserve">” and changes the attributes </w:t>
+            </w:r>
+            <w:r>
+              <w:lastRenderedPageBreak/>
+              <w:t>accordingly.</w:t>
             </w:r>
           </w:p>
         </w:tc>
@@ -452,15 +477,26 @@
               </w:numPr>
             </w:pPr>
             <w:r>
-              <w:t xml:space="preserve">Player </w:t>
-            </w:r>
-            <w:r>
-              <w:t>deactivates the “Move"</w:t>
-            </w:r>
-            <w:r>
-              <w:t xml:space="preserve"> function.</w:t>
-            </w:r>
-          </w:p>
+              <w:t>The use case successfully completes a flow of events.</w:t>
+            </w:r>
+          </w:p>
+        </w:tc>
+      </w:tr>
+      <w:tr>
+        <w:tc>
+          <w:tcPr>
+            <w:tcW w:w="2093" w:type="dxa"/>
+          </w:tcPr>
+          <w:p>
+            <w:r>
+              <w:t>Quality Requirements</w:t>
+            </w:r>
+          </w:p>
+        </w:tc>
+        <w:tc>
+          <w:tcPr>
+            <w:tcW w:w="7483" w:type="dxa"/>
+          </w:tcPr>
           <w:p>
             <w:pPr>
               <w:pStyle w:val="ListParagraph"/>
@@ -470,36 +506,10 @@
               </w:numPr>
             </w:pPr>
             <w:r>
-              <w:t>The check at step 2 yields a failure.</w:t>
-            </w:r>
-          </w:p>
-        </w:tc>
-      </w:tr>
-      <w:tr>
-        <w:tc>
-          <w:tcPr>
-            <w:tcW w:w="2093" w:type="dxa"/>
-          </w:tcPr>
-          <w:p>
-            <w:r>
-              <w:t>Quality Requirements</w:t>
-            </w:r>
-          </w:p>
-        </w:tc>
-        <w:tc>
-          <w:tcPr>
-            <w:tcW w:w="7483" w:type="dxa"/>
-          </w:tcPr>
-          <w:p>
-            <w:pPr>
-              <w:pStyle w:val="ListParagraph"/>
-              <w:numPr>
-                <w:ilvl w:val="0"/>
-                <w:numId w:val="5"/>
-              </w:numPr>
-            </w:pPr>
-            <w:r>
-              <w:t>System must respond within 1/60 seconds.</w:t>
+              <w:t xml:space="preserve">System must respond </w:t>
+            </w:r>
+            <w:r>
+              <w:t>within 0.02 seconds.</w:t>
             </w:r>
           </w:p>
         </w:tc>
@@ -607,6 +617,15 @@
             <w:r>
               <w:t xml:space="preserve"> time.</w:t>
             </w:r>
+            <w:r>
+              <w:t xml:space="preserve"> It does this by checking if the </w:t>
+            </w:r>
+            <w:r>
+              <w:t>character</w:t>
+            </w:r>
+            <w:r>
+              <w:t xml:space="preserve"> is not jumping and has sufficient energy and is moving forward.</w:t>
+            </w:r>
           </w:p>
           <w:p>
             <w:pPr>
@@ -617,7 +636,25 @@
               </w:numPr>
             </w:pPr>
             <w:r>
-              <w:t>If it is available, change the character’s state to Sprinting and change characteristics accordingly.</w:t>
+              <w:t xml:space="preserve">If it is available, change the character’s state to </w:t>
+            </w:r>
+            <w:r>
+              <w:t>“</w:t>
+            </w:r>
+            <w:r>
+              <w:t>Sprinting</w:t>
+            </w:r>
+            <w:r>
+              <w:t>”</w:t>
+            </w:r>
+            <w:r>
+              <w:t xml:space="preserve"> and change </w:t>
+            </w:r>
+            <w:r>
+              <w:t>attributes</w:t>
+            </w:r>
+            <w:r>
+              <w:t xml:space="preserve"> accordingly.</w:t>
             </w:r>
           </w:p>
           <w:p>
@@ -690,9 +727,26 @@
               </w:numPr>
             </w:pPr>
             <w:r>
-              <w:t>Player deactivates the “Sprint" function.</w:t>
-            </w:r>
-          </w:p>
+              <w:t>The use case successfully completes a flow of events.</w:t>
+            </w:r>
+          </w:p>
+        </w:tc>
+      </w:tr>
+      <w:tr>
+        <w:tc>
+          <w:tcPr>
+            <w:tcW w:w="2093" w:type="dxa"/>
+          </w:tcPr>
+          <w:p>
+            <w:r>
+              <w:t>Quality Requirements</w:t>
+            </w:r>
+          </w:p>
+        </w:tc>
+        <w:tc>
+          <w:tcPr>
+            <w:tcW w:w="7483" w:type="dxa"/>
+          </w:tcPr>
           <w:p>
             <w:pPr>
               <w:pStyle w:val="ListParagraph"/>
@@ -702,36 +756,7 @@
               </w:numPr>
             </w:pPr>
             <w:r>
-              <w:t>The check at step 2 yields a failure.</w:t>
-            </w:r>
-          </w:p>
-        </w:tc>
-      </w:tr>
-      <w:tr>
-        <w:tc>
-          <w:tcPr>
-            <w:tcW w:w="2093" w:type="dxa"/>
-          </w:tcPr>
-          <w:p>
-            <w:r>
-              <w:t>Quality Requirements</w:t>
-            </w:r>
-          </w:p>
-        </w:tc>
-        <w:tc>
-          <w:tcPr>
-            <w:tcW w:w="7483" w:type="dxa"/>
-          </w:tcPr>
-          <w:p>
-            <w:pPr>
-              <w:pStyle w:val="ListParagraph"/>
-              <w:numPr>
-                <w:ilvl w:val="0"/>
-                <w:numId w:val="5"/>
-              </w:numPr>
-            </w:pPr>
-            <w:r>
-              <w:t>System must respond within 1/60 seconds.</w:t>
+              <w:t>System must respond within 0.02 seconds.</w:t>
             </w:r>
           </w:p>
         </w:tc>
@@ -833,6 +858,9 @@
             <w:r>
               <w:t>The system checks to see if the “Jump” function is available at that time.</w:t>
             </w:r>
+            <w:r>
+              <w:t xml:space="preserve"> It does this by checking if the character is already not jumping.</w:t>
+            </w:r>
           </w:p>
           <w:p>
             <w:pPr>
@@ -843,7 +871,25 @@
               </w:numPr>
             </w:pPr>
             <w:r>
-              <w:t>If it is available, change the character’s state to Jumping and change characteristics accordingly.</w:t>
+              <w:t xml:space="preserve">If it is available, change the character’s state to </w:t>
+            </w:r>
+            <w:r>
+              <w:t>“</w:t>
+            </w:r>
+            <w:r>
+              <w:t>Jumping</w:t>
+            </w:r>
+            <w:r>
+              <w:t>”</w:t>
+            </w:r>
+            <w:r>
+              <w:t xml:space="preserve"> and change </w:t>
+            </w:r>
+            <w:r>
+              <w:t>attributes</w:t>
+            </w:r>
+            <w:r>
+              <w:t xml:space="preserve"> accordingly.</w:t>
             </w:r>
           </w:p>
           <w:p>
@@ -913,15 +959,26 @@
               </w:numPr>
             </w:pPr>
             <w:r>
-              <w:t>Player deactivates the “</w:t>
-            </w:r>
-            <w:r>
-              <w:t>Jump</w:t>
-            </w:r>
-            <w:r>
-              <w:t>" function.</w:t>
-            </w:r>
-          </w:p>
+              <w:t>The use case successfully completes a flow of events.</w:t>
+            </w:r>
+          </w:p>
+        </w:tc>
+      </w:tr>
+      <w:tr>
+        <w:tc>
+          <w:tcPr>
+            <w:tcW w:w="2093" w:type="dxa"/>
+          </w:tcPr>
+          <w:p>
+            <w:r>
+              <w:t>Quality Requirements</w:t>
+            </w:r>
+          </w:p>
+        </w:tc>
+        <w:tc>
+          <w:tcPr>
+            <w:tcW w:w="7483" w:type="dxa"/>
+          </w:tcPr>
           <w:p>
             <w:pPr>
               <w:pStyle w:val="ListParagraph"/>
@@ -931,7 +988,41 @@
               </w:numPr>
             </w:pPr>
             <w:r>
-              <w:t>The check at step 2 yields a failure.</w:t>
+              <w:t>System must respond within 0.02 seconds.</w:t>
+            </w:r>
+          </w:p>
+        </w:tc>
+      </w:tr>
+    </w:tbl>
+    <w:p/>
+    <w:tbl>
+      <w:tblPr>
+        <w:tblStyle w:val="TableGrid"/>
+        <w:tblW w:w="0" w:type="auto"/>
+        <w:tblLook w:val="04A0"/>
+      </w:tblPr>
+      <w:tblGrid>
+        <w:gridCol w:w="2093"/>
+        <w:gridCol w:w="7483"/>
+      </w:tblGrid>
+      <w:tr>
+        <w:tc>
+          <w:tcPr>
+            <w:tcW w:w="2093" w:type="dxa"/>
+          </w:tcPr>
+          <w:p>
+            <w:r>
+              <w:t>Use Case Name</w:t>
+            </w:r>
+          </w:p>
+        </w:tc>
+        <w:tc>
+          <w:tcPr>
+            <w:tcW w:w="7483" w:type="dxa"/>
+          </w:tcPr>
+          <w:p>
+            <w:r>
+              <w:t>Crouch</w:t>
             </w:r>
           </w:p>
         </w:tc>
@@ -943,7 +1034,139 @@
           </w:tcPr>
           <w:p>
             <w:r>
-              <w:t>Quality Requirements</w:t>
+              <w:t>Participating Actors</w:t>
+            </w:r>
+          </w:p>
+        </w:tc>
+        <w:tc>
+          <w:tcPr>
+            <w:tcW w:w="7483" w:type="dxa"/>
+          </w:tcPr>
+          <w:p>
+            <w:r>
+              <w:t>Initiated by Player</w:t>
+            </w:r>
+          </w:p>
+        </w:tc>
+      </w:tr>
+      <w:tr>
+        <w:trPr>
+          <w:trHeight w:val="566"/>
+        </w:trPr>
+        <w:tc>
+          <w:tcPr>
+            <w:tcW w:w="2093" w:type="dxa"/>
+          </w:tcPr>
+          <w:p>
+            <w:r>
+              <w:t>Flow of Events</w:t>
+            </w:r>
+          </w:p>
+        </w:tc>
+        <w:tc>
+          <w:tcPr>
+            <w:tcW w:w="7483" w:type="dxa"/>
+          </w:tcPr>
+          <w:p>
+            <w:pPr>
+              <w:pStyle w:val="ListParagraph"/>
+              <w:numPr>
+                <w:ilvl w:val="0"/>
+                <w:numId w:val="9"/>
+              </w:numPr>
+            </w:pPr>
+            <w:r>
+              <w:t>The player activates the “Crouch” function during a game session.</w:t>
+            </w:r>
+          </w:p>
+          <w:p>
+            <w:pPr>
+              <w:pStyle w:val="ListParagraph"/>
+              <w:numPr>
+                <w:ilvl w:val="0"/>
+                <w:numId w:val="9"/>
+              </w:numPr>
+            </w:pPr>
+            <w:r>
+              <w:t>The system checks to see if the “Crouch” function is available at that time.</w:t>
+            </w:r>
+            <w:r>
+              <w:t xml:space="preserve"> It does this by checking if the character is not jumping.</w:t>
+            </w:r>
+          </w:p>
+          <w:p>
+            <w:pPr>
+              <w:pStyle w:val="ListParagraph"/>
+              <w:numPr>
+                <w:ilvl w:val="1"/>
+                <w:numId w:val="9"/>
+              </w:numPr>
+            </w:pPr>
+            <w:r>
+              <w:t xml:space="preserve">If it is available, </w:t>
+            </w:r>
+            <w:r>
+              <w:t>the system checks to see if the character is already crouching.</w:t>
+            </w:r>
+          </w:p>
+          <w:p>
+            <w:pPr>
+              <w:pStyle w:val="ListParagraph"/>
+              <w:numPr>
+                <w:ilvl w:val="2"/>
+                <w:numId w:val="9"/>
+              </w:numPr>
+            </w:pPr>
+            <w:r>
+              <w:t xml:space="preserve">If the character’s state is already “Crouching”, change state to “Standing” and change </w:t>
+            </w:r>
+            <w:r>
+              <w:t>attributes</w:t>
+            </w:r>
+            <w:r>
+              <w:t xml:space="preserve"> accordingly.</w:t>
+            </w:r>
+          </w:p>
+          <w:p>
+            <w:pPr>
+              <w:pStyle w:val="ListParagraph"/>
+              <w:numPr>
+                <w:ilvl w:val="2"/>
+                <w:numId w:val="9"/>
+              </w:numPr>
+            </w:pPr>
+            <w:r>
+              <w:t xml:space="preserve">If the character’s state is “Standing”, change state to “Crouching” and change </w:t>
+            </w:r>
+            <w:r>
+              <w:t>attributes</w:t>
+            </w:r>
+            <w:r>
+              <w:t xml:space="preserve"> accordingly.</w:t>
+            </w:r>
+          </w:p>
+          <w:p>
+            <w:pPr>
+              <w:pStyle w:val="ListParagraph"/>
+              <w:numPr>
+                <w:ilvl w:val="1"/>
+                <w:numId w:val="9"/>
+              </w:numPr>
+            </w:pPr>
+            <w:r>
+              <w:t>If it is not available, do nothing and exit use case.</w:t>
+            </w:r>
+          </w:p>
+        </w:tc>
+      </w:tr>
+      <w:tr>
+        <w:tc>
+          <w:tcPr>
+            <w:tcW w:w="2093" w:type="dxa"/>
+          </w:tcPr>
+          <w:p>
+            <w:r>
+              <w:t>Entry Condition</w:t>
             </w:r>
           </w:p>
         </w:tc>
@@ -960,7 +1183,65 @@
               </w:numPr>
             </w:pPr>
             <w:r>
-              <w:t>System must respond within 1/60 seconds.</w:t>
+              <w:t>Player currently in a game session.</w:t>
+            </w:r>
+          </w:p>
+        </w:tc>
+      </w:tr>
+      <w:tr>
+        <w:tc>
+          <w:tcPr>
+            <w:tcW w:w="2093" w:type="dxa"/>
+          </w:tcPr>
+          <w:p>
+            <w:r>
+              <w:t>Exit Conditions</w:t>
+            </w:r>
+          </w:p>
+        </w:tc>
+        <w:tc>
+          <w:tcPr>
+            <w:tcW w:w="7483" w:type="dxa"/>
+          </w:tcPr>
+          <w:p>
+            <w:pPr>
+              <w:pStyle w:val="ListParagraph"/>
+              <w:numPr>
+                <w:ilvl w:val="0"/>
+                <w:numId w:val="5"/>
+              </w:numPr>
+            </w:pPr>
+            <w:r>
+              <w:t>The use case successfully completes a flow of events.</w:t>
+            </w:r>
+          </w:p>
+        </w:tc>
+      </w:tr>
+      <w:tr>
+        <w:tc>
+          <w:tcPr>
+            <w:tcW w:w="2093" w:type="dxa"/>
+          </w:tcPr>
+          <w:p>
+            <w:r>
+              <w:t>Quality Requirements</w:t>
+            </w:r>
+          </w:p>
+        </w:tc>
+        <w:tc>
+          <w:tcPr>
+            <w:tcW w:w="7483" w:type="dxa"/>
+          </w:tcPr>
+          <w:p>
+            <w:pPr>
+              <w:pStyle w:val="ListParagraph"/>
+              <w:numPr>
+                <w:ilvl w:val="0"/>
+                <w:numId w:val="5"/>
+              </w:numPr>
+            </w:pPr>
+            <w:r>
+              <w:t>System must respond within 0.02 seconds.</w:t>
             </w:r>
           </w:p>
         </w:tc>
@@ -969,15 +1250,387 @@
     <w:p/>
     <w:p>
       <w:pPr>
-        <w:pStyle w:val="BodyText"/>
-        <w:ind w:left="0"/>
-      </w:pPr>
-    </w:p>
+        <w:widowControl/>
+        <w:spacing w:line="240" w:lineRule="auto"/>
+      </w:pPr>
+      <w:r>
+        <w:br w:type="page"/>
+      </w:r>
+    </w:p>
+    <w:p>
+      <w:pPr>
+        <w:pStyle w:val="Heading2"/>
+      </w:pPr>
+      <w:r>
+        <w:lastRenderedPageBreak/>
+        <w:t xml:space="preserve">Analysis and </w:t>
+      </w:r>
+      <w:r>
+        <w:t>Design</w:t>
+      </w:r>
+    </w:p>
+    <w:p>
+      <w:r>
+        <w:t>Looking at the Move use case, we can create the following state chart:</w:t>
+      </w:r>
+    </w:p>
+    <w:p/>
+    <w:p>
+      <w:r>
+        <w:object w:dxaOrig="7714" w:dyaOrig="955">
+          <v:shape id="_x0000_i1026" type="#_x0000_t75" style="width:385.5pt;height:48pt" o:ole="">
+            <v:imagedata r:id="rId12" o:title=""/>
+          </v:shape>
+          <o:OLEObject Type="Embed" ProgID="Visio.Drawing.11" ShapeID="_x0000_i1026" DrawAspect="Content" ObjectID="_1417901832" r:id="rId13"/>
+        </w:object>
+      </w:r>
+    </w:p>
+    <w:p/>
+    <w:p>
+      <w:r>
+        <w:t>Looking at the Sprint use case, we can derive the following state chart:</w:t>
+      </w:r>
+    </w:p>
+    <w:p/>
+    <w:p>
+      <w:r>
+        <w:object w:dxaOrig="7714" w:dyaOrig="2845">
+          <v:shape id="_x0000_i1027" type="#_x0000_t75" style="width:385.5pt;height:142.5pt" o:ole="">
+            <v:imagedata r:id="rId14" o:title=""/>
+          </v:shape>
+          <o:OLEObject Type="Embed" ProgID="Visio.Drawing.11" ShapeID="_x0000_i1027" DrawAspect="Content" ObjectID="_1417901833" r:id="rId15"/>
+        </w:object>
+      </w:r>
+    </w:p>
+    <w:p>
+      <w:r>
+        <w:t>Where complete could be when energy runs out or use lets go of the sprint button.</w:t>
+      </w:r>
+    </w:p>
+    <w:p/>
+    <w:p>
+      <w:r>
+        <w:t>Looking at the Jump use case, we can derive the following state chart:</w:t>
+      </w:r>
+    </w:p>
+    <w:p/>
+    <w:p>
+      <w:r>
+        <w:object w:dxaOrig="7714" w:dyaOrig="955">
+          <v:shape id="_x0000_i1028" type="#_x0000_t75" style="width:385.5pt;height:48pt" o:ole="">
+            <v:imagedata r:id="rId16" o:title=""/>
+          </v:shape>
+          <o:OLEObject Type="Embed" ProgID="Visio.Drawing.11" ShapeID="_x0000_i1028" DrawAspect="Content" ObjectID="_1417901834" r:id="rId17"/>
+        </w:object>
+      </w:r>
+    </w:p>
+    <w:p>
+      <w:r>
+        <w:t>Looking at the Crouch use case, we can derive the following state chart:</w:t>
+      </w:r>
+    </w:p>
+    <w:p/>
+    <w:p>
+      <w:r>
+        <w:object w:dxaOrig="7714" w:dyaOrig="3025">
+          <v:shape id="_x0000_i1029" type="#_x0000_t75" style="width:385.5pt;height:151.5pt" o:ole="">
+            <v:imagedata r:id="rId18" o:title=""/>
+          </v:shape>
+          <o:OLEObject Type="Embed" ProgID="Visio.Drawing.11" ShapeID="_x0000_i1029" DrawAspect="Content" ObjectID="_1417901835" r:id="rId19"/>
+        </w:object>
+      </w:r>
+    </w:p>
+    <w:p/>
+    <w:p>
+      <w:r>
+        <w:t>To put it all together, let us look at the possible combined states:</w:t>
+      </w:r>
+    </w:p>
+    <w:p>
+      <w:pPr>
+        <w:pStyle w:val="ListParagraph"/>
+        <w:numPr>
+          <w:ilvl w:val="0"/>
+          <w:numId w:val="5"/>
+        </w:numPr>
+      </w:pPr>
+      <w:r>
+        <w:t>Standing can go with Idle, Moving and Sprinting.</w:t>
+      </w:r>
+    </w:p>
+    <w:p>
+      <w:pPr>
+        <w:pStyle w:val="ListParagraph"/>
+        <w:numPr>
+          <w:ilvl w:val="0"/>
+          <w:numId w:val="5"/>
+        </w:numPr>
+      </w:pPr>
+      <w:r>
+        <w:t>Crouching can go with Idle and Moving.</w:t>
+      </w:r>
+    </w:p>
+    <w:p>
+      <w:pPr>
+        <w:pStyle w:val="ListParagraph"/>
+        <w:numPr>
+          <w:ilvl w:val="0"/>
+          <w:numId w:val="5"/>
+        </w:numPr>
+      </w:pPr>
+      <w:r>
+        <w:t>Jumping can go with Idle and Moving. (Idle Jump is up and down, where moving jump has a difference in x and y directions.)</w:t>
+      </w:r>
+    </w:p>
+    <w:p/>
+    <w:p>
+      <w:r>
+        <w:lastRenderedPageBreak/>
+        <w:t>This leaves us with seven states:</w:t>
+      </w:r>
+    </w:p>
+    <w:p>
+      <w:pPr>
+        <w:pStyle w:val="ListParagraph"/>
+        <w:numPr>
+          <w:ilvl w:val="0"/>
+          <w:numId w:val="10"/>
+        </w:numPr>
+      </w:pPr>
+      <w:r>
+        <w:t>Standing, Idle</w:t>
+      </w:r>
+    </w:p>
+    <w:p>
+      <w:pPr>
+        <w:pStyle w:val="ListParagraph"/>
+        <w:numPr>
+          <w:ilvl w:val="0"/>
+          <w:numId w:val="10"/>
+        </w:numPr>
+      </w:pPr>
+      <w:r>
+        <w:t>Standing, Moving</w:t>
+      </w:r>
+    </w:p>
+    <w:p>
+      <w:pPr>
+        <w:pStyle w:val="ListParagraph"/>
+        <w:numPr>
+          <w:ilvl w:val="0"/>
+          <w:numId w:val="10"/>
+        </w:numPr>
+      </w:pPr>
+      <w:r>
+        <w:t>Standing, Sprinting</w:t>
+      </w:r>
+    </w:p>
+    <w:p>
+      <w:pPr>
+        <w:pStyle w:val="ListParagraph"/>
+        <w:numPr>
+          <w:ilvl w:val="0"/>
+          <w:numId w:val="10"/>
+        </w:numPr>
+      </w:pPr>
+      <w:r>
+        <w:t>Jumping, Moving</w:t>
+      </w:r>
+    </w:p>
+    <w:p>
+      <w:pPr>
+        <w:pStyle w:val="ListParagraph"/>
+        <w:numPr>
+          <w:ilvl w:val="0"/>
+          <w:numId w:val="10"/>
+        </w:numPr>
+      </w:pPr>
+      <w:r>
+        <w:t>Jumping, Idle</w:t>
+      </w:r>
+    </w:p>
+    <w:p>
+      <w:pPr>
+        <w:pStyle w:val="ListParagraph"/>
+        <w:numPr>
+          <w:ilvl w:val="0"/>
+          <w:numId w:val="10"/>
+        </w:numPr>
+      </w:pPr>
+      <w:r>
+        <w:t>Crouching, Moving</w:t>
+      </w:r>
+    </w:p>
+    <w:p>
+      <w:pPr>
+        <w:pStyle w:val="ListParagraph"/>
+        <w:numPr>
+          <w:ilvl w:val="0"/>
+          <w:numId w:val="10"/>
+        </w:numPr>
+      </w:pPr>
+      <w:r>
+        <w:t>Crouching, Idle.</w:t>
+      </w:r>
+    </w:p>
+    <w:p/>
+    <w:p>
+      <w:r>
+        <w:t>The resulting state c</w:t>
+      </w:r>
+      <w:r>
+        <w:t>hart for Character Movement</w:t>
+      </w:r>
+      <w:r>
+        <w:t>:</w:t>
+      </w:r>
+    </w:p>
+    <w:p>
+      <w:r>
+        <w:object w:dxaOrig="13136" w:dyaOrig="5986">
+          <v:shape id="_x0000_i1030" type="#_x0000_t75" style="width:468pt;height:213pt" o:ole="">
+            <v:imagedata r:id="rId20" o:title=""/>
+          </v:shape>
+          <o:OLEObject Type="Embed" ProgID="Visio.Drawing.11" ShapeID="_x0000_i1030" DrawAspect="Content" ObjectID="_1417901836" r:id="rId21"/>
+        </w:object>
+      </w:r>
+    </w:p>
+    <w:p>
+      <w:pPr>
+        <w:tabs>
+          <w:tab w:val="left" w:pos="1410"/>
+        </w:tabs>
+      </w:pPr>
+    </w:p>
+    <w:p>
+      <w:pPr>
+        <w:tabs>
+          <w:tab w:val="left" w:pos="1410"/>
+        </w:tabs>
+      </w:pPr>
+      <w:r>
+        <w:t xml:space="preserve">To capture this state chart in the design, </w:t>
+      </w:r>
+      <w:r>
+        <w:t>let’s use a State Design Pattern. The resulting class diagram is:</w:t>
+      </w:r>
+    </w:p>
+    <w:p>
+      <w:pPr>
+        <w:tabs>
+          <w:tab w:val="left" w:pos="1410"/>
+        </w:tabs>
+      </w:pPr>
+      <w:r>
+        <w:object w:dxaOrig="7908" w:dyaOrig="5095">
+          <v:shape id="_x0000_i1031" type="#_x0000_t75" style="width:395.25pt;height:255pt" o:ole="">
+            <v:imagedata r:id="rId22" o:title=""/>
+          </v:shape>
+          <o:OLEObject Type="Embed" ProgID="Visio.Drawing.11" ShapeID="_x0000_i1031" DrawAspect="Content" ObjectID="_1417901837" r:id="rId23"/>
+        </w:object>
+      </w:r>
+    </w:p>
+    <w:p>
+      <w:pPr>
+        <w:tabs>
+          <w:tab w:val="left" w:pos="1410"/>
+        </w:tabs>
+      </w:pPr>
+    </w:p>
+    <w:p>
+      <w:pPr>
+        <w:tabs>
+          <w:tab w:val="left" w:pos="1410"/>
+        </w:tabs>
+      </w:pPr>
+      <w:r>
+        <w:lastRenderedPageBreak/>
+        <w:t>Looking at the above use cases, we can derive the following classes:</w:t>
+      </w:r>
+    </w:p>
+    <w:p>
+      <w:pPr>
+        <w:pStyle w:val="ListParagraph"/>
+        <w:numPr>
+          <w:ilvl w:val="0"/>
+          <w:numId w:val="11"/>
+        </w:numPr>
+        <w:tabs>
+          <w:tab w:val="left" w:pos="1410"/>
+        </w:tabs>
+      </w:pPr>
+      <w:r>
+        <w:t>State</w:t>
+      </w:r>
+    </w:p>
+    <w:p>
+      <w:pPr>
+        <w:pStyle w:val="ListParagraph"/>
+        <w:numPr>
+          <w:ilvl w:val="0"/>
+          <w:numId w:val="11"/>
+        </w:numPr>
+        <w:tabs>
+          <w:tab w:val="left" w:pos="1410"/>
+        </w:tabs>
+      </w:pPr>
+      <w:r>
+        <w:t>Character</w:t>
+      </w:r>
+    </w:p>
+    <w:p>
+      <w:pPr>
+        <w:pStyle w:val="ListParagraph"/>
+        <w:numPr>
+          <w:ilvl w:val="0"/>
+          <w:numId w:val="11"/>
+        </w:numPr>
+        <w:tabs>
+          <w:tab w:val="left" w:pos="1410"/>
+        </w:tabs>
+      </w:pPr>
+      <w:r>
+        <w:t>Attributes</w:t>
+      </w:r>
+    </w:p>
+    <w:p>
+      <w:pPr>
+        <w:tabs>
+          <w:tab w:val="left" w:pos="1410"/>
+        </w:tabs>
+      </w:pPr>
+    </w:p>
+    <w:p>
+      <w:pPr>
+        <w:tabs>
+          <w:tab w:val="left" w:pos="1410"/>
+        </w:tabs>
+      </w:pPr>
+      <w:r>
+        <w:t>Putting it all together, this is the structure of the Character State Script:</w:t>
+      </w:r>
+    </w:p>
+    <w:p>
+      <w:pPr>
+        <w:tabs>
+          <w:tab w:val="left" w:pos="1410"/>
+        </w:tabs>
+      </w:pPr>
+      <w:r>
+        <w:object w:dxaOrig="10723" w:dyaOrig="9055">
+          <v:shape id="_x0000_i1032" type="#_x0000_t75" style="width:467.25pt;height:394.5pt" o:ole="">
+            <v:imagedata r:id="rId24" o:title=""/>
+          </v:shape>
+          <o:OLEObject Type="Embed" ProgID="Visio.Drawing.11" ShapeID="_x0000_i1032" DrawAspect="Content" ObjectID="_1417901838" r:id="rId25"/>
+        </w:object>
+      </w:r>
+    </w:p>
+    <w:p/>
     <w:sectPr>
-      <w:headerReference w:type="default" r:id="rId12"/>
-      <w:footerReference w:type="default" r:id="rId13"/>
-      <w:headerReference w:type="first" r:id="rId14"/>
-      <w:footerReference w:type="first" r:id="rId15"/>
+      <w:headerReference w:type="default" r:id="rId26"/>
+      <w:footerReference w:type="default" r:id="rId27"/>
+      <w:headerReference w:type="first" r:id="rId28"/>
+      <w:footerReference w:type="first" r:id="rId29"/>
       <w:pgSz w:w="12240" w:h="15840" w:code="1"/>
       <w:pgMar w:top="1440" w:right="1440" w:bottom="1440" w:left="1440" w:header="720" w:footer="720" w:gutter="0"/>
       <w:cols w:space="720"/>
@@ -1164,7 +1817,7 @@
               <w:rStyle w:val="PageNumber"/>
               <w:noProof/>
             </w:rPr>
-            <w:t>3</w:t>
+            <w:t>2</w:t>
           </w:r>
           <w:r>
             <w:rPr>
@@ -1478,6 +2131,205 @@
     </w:lvl>
   </w:abstractNum>
   <w:abstractNum w:abstractNumId="1">
+    <w:nsid w:val="00377B57"/>
+    <w:multiLevelType w:val="hybridMultilevel"/>
+    <w:tmpl w:val="F93E6700"/>
+    <w:lvl w:ilvl="0" w:tplc="04090001">
+      <w:start w:val="1"/>
+      <w:numFmt w:val="bullet"/>
+      <w:lvlText w:val=""/>
+      <w:lvlJc w:val="left"/>
+      <w:pPr>
+        <w:ind w:left="720" w:hanging="360"/>
+      </w:pPr>
+      <w:rPr>
+        <w:rFonts w:ascii="Symbol" w:hAnsi="Symbol" w:hint="default"/>
+      </w:rPr>
+    </w:lvl>
+    <w:lvl w:ilvl="1" w:tplc="04090003" w:tentative="1">
+      <w:start w:val="1"/>
+      <w:numFmt w:val="bullet"/>
+      <w:lvlText w:val="o"/>
+      <w:lvlJc w:val="left"/>
+      <w:pPr>
+        <w:ind w:left="1440" w:hanging="360"/>
+      </w:pPr>
+      <w:rPr>
+        <w:rFonts w:ascii="Courier New" w:hAnsi="Courier New" w:cs="Courier New" w:hint="default"/>
+      </w:rPr>
+    </w:lvl>
+    <w:lvl w:ilvl="2" w:tplc="04090005" w:tentative="1">
+      <w:start w:val="1"/>
+      <w:numFmt w:val="bullet"/>
+      <w:lvlText w:val=""/>
+      <w:lvlJc w:val="left"/>
+      <w:pPr>
+        <w:ind w:left="2160" w:hanging="360"/>
+      </w:pPr>
+      <w:rPr>
+        <w:rFonts w:ascii="Wingdings" w:hAnsi="Wingdings" w:hint="default"/>
+      </w:rPr>
+    </w:lvl>
+    <w:lvl w:ilvl="3" w:tplc="04090001" w:tentative="1">
+      <w:start w:val="1"/>
+      <w:numFmt w:val="bullet"/>
+      <w:lvlText w:val=""/>
+      <w:lvlJc w:val="left"/>
+      <w:pPr>
+        <w:ind w:left="2880" w:hanging="360"/>
+      </w:pPr>
+      <w:rPr>
+        <w:rFonts w:ascii="Symbol" w:hAnsi="Symbol" w:hint="default"/>
+      </w:rPr>
+    </w:lvl>
+    <w:lvl w:ilvl="4" w:tplc="04090003" w:tentative="1">
+      <w:start w:val="1"/>
+      <w:numFmt w:val="bullet"/>
+      <w:lvlText w:val="o"/>
+      <w:lvlJc w:val="left"/>
+      <w:pPr>
+        <w:ind w:left="3600" w:hanging="360"/>
+      </w:pPr>
+      <w:rPr>
+        <w:rFonts w:ascii="Courier New" w:hAnsi="Courier New" w:cs="Courier New" w:hint="default"/>
+      </w:rPr>
+    </w:lvl>
+    <w:lvl w:ilvl="5" w:tplc="04090005" w:tentative="1">
+      <w:start w:val="1"/>
+      <w:numFmt w:val="bullet"/>
+      <w:lvlText w:val=""/>
+      <w:lvlJc w:val="left"/>
+      <w:pPr>
+        <w:ind w:left="4320" w:hanging="360"/>
+      </w:pPr>
+      <w:rPr>
+        <w:rFonts w:ascii="Wingdings" w:hAnsi="Wingdings" w:hint="default"/>
+      </w:rPr>
+    </w:lvl>
+    <w:lvl w:ilvl="6" w:tplc="04090001" w:tentative="1">
+      <w:start w:val="1"/>
+      <w:numFmt w:val="bullet"/>
+      <w:lvlText w:val=""/>
+      <w:lvlJc w:val="left"/>
+      <w:pPr>
+        <w:ind w:left="5040" w:hanging="360"/>
+      </w:pPr>
+      <w:rPr>
+        <w:rFonts w:ascii="Symbol" w:hAnsi="Symbol" w:hint="default"/>
+      </w:rPr>
+    </w:lvl>
+    <w:lvl w:ilvl="7" w:tplc="04090003" w:tentative="1">
+      <w:start w:val="1"/>
+      <w:numFmt w:val="bullet"/>
+      <w:lvlText w:val="o"/>
+      <w:lvlJc w:val="left"/>
+      <w:pPr>
+        <w:ind w:left="5760" w:hanging="360"/>
+      </w:pPr>
+      <w:rPr>
+        <w:rFonts w:ascii="Courier New" w:hAnsi="Courier New" w:cs="Courier New" w:hint="default"/>
+      </w:rPr>
+    </w:lvl>
+    <w:lvl w:ilvl="8" w:tplc="04090005" w:tentative="1">
+      <w:start w:val="1"/>
+      <w:numFmt w:val="bullet"/>
+      <w:lvlText w:val=""/>
+      <w:lvlJc w:val="left"/>
+      <w:pPr>
+        <w:ind w:left="6480" w:hanging="360"/>
+      </w:pPr>
+      <w:rPr>
+        <w:rFonts w:ascii="Wingdings" w:hAnsi="Wingdings" w:hint="default"/>
+      </w:rPr>
+    </w:lvl>
+  </w:abstractNum>
+  <w:abstractNum w:abstractNumId="2">
+    <w:nsid w:val="1B717A47"/>
+    <w:multiLevelType w:val="hybridMultilevel"/>
+    <w:tmpl w:val="B3880B04"/>
+    <w:lvl w:ilvl="0" w:tplc="0409000F">
+      <w:start w:val="1"/>
+      <w:numFmt w:val="decimal"/>
+      <w:lvlText w:val="%1."/>
+      <w:lvlJc w:val="left"/>
+      <w:pPr>
+        <w:ind w:left="720" w:hanging="360"/>
+      </w:pPr>
+    </w:lvl>
+    <w:lvl w:ilvl="1" w:tplc="04090019">
+      <w:start w:val="1"/>
+      <w:numFmt w:val="lowerLetter"/>
+      <w:lvlText w:val="%2."/>
+      <w:lvlJc w:val="left"/>
+      <w:pPr>
+        <w:ind w:left="1440" w:hanging="360"/>
+      </w:pPr>
+    </w:lvl>
+    <w:lvl w:ilvl="2" w:tplc="0409001B">
+      <w:start w:val="1"/>
+      <w:numFmt w:val="lowerRoman"/>
+      <w:lvlText w:val="%3."/>
+      <w:lvlJc w:val="right"/>
+      <w:pPr>
+        <w:ind w:left="2160" w:hanging="180"/>
+      </w:pPr>
+    </w:lvl>
+    <w:lvl w:ilvl="3" w:tplc="0409000F" w:tentative="1">
+      <w:start w:val="1"/>
+      <w:numFmt w:val="decimal"/>
+      <w:lvlText w:val="%4."/>
+      <w:lvlJc w:val="left"/>
+      <w:pPr>
+        <w:ind w:left="2880" w:hanging="360"/>
+      </w:pPr>
+    </w:lvl>
+    <w:lvl w:ilvl="4" w:tplc="04090019" w:tentative="1">
+      <w:start w:val="1"/>
+      <w:numFmt w:val="lowerLetter"/>
+      <w:lvlText w:val="%5."/>
+      <w:lvlJc w:val="left"/>
+      <w:pPr>
+        <w:ind w:left="3600" w:hanging="360"/>
+      </w:pPr>
+    </w:lvl>
+    <w:lvl w:ilvl="5" w:tplc="0409001B" w:tentative="1">
+      <w:start w:val="1"/>
+      <w:numFmt w:val="lowerRoman"/>
+      <w:lvlText w:val="%6."/>
+      <w:lvlJc w:val="right"/>
+      <w:pPr>
+        <w:ind w:left="4320" w:hanging="180"/>
+      </w:pPr>
+    </w:lvl>
+    <w:lvl w:ilvl="6" w:tplc="0409000F" w:tentative="1">
+      <w:start w:val="1"/>
+      <w:numFmt w:val="decimal"/>
+      <w:lvlText w:val="%7."/>
+      <w:lvlJc w:val="left"/>
+      <w:pPr>
+        <w:ind w:left="5040" w:hanging="360"/>
+      </w:pPr>
+    </w:lvl>
+    <w:lvl w:ilvl="7" w:tplc="04090019" w:tentative="1">
+      <w:start w:val="1"/>
+      <w:numFmt w:val="lowerLetter"/>
+      <w:lvlText w:val="%8."/>
+      <w:lvlJc w:val="left"/>
+      <w:pPr>
+        <w:ind w:left="5760" w:hanging="360"/>
+      </w:pPr>
+    </w:lvl>
+    <w:lvl w:ilvl="8" w:tplc="0409001B" w:tentative="1">
+      <w:start w:val="1"/>
+      <w:numFmt w:val="lowerRoman"/>
+      <w:lvlText w:val="%9."/>
+      <w:lvlJc w:val="right"/>
+      <w:pPr>
+        <w:ind w:left="6480" w:hanging="180"/>
+      </w:pPr>
+    </w:lvl>
+  </w:abstractNum>
+  <w:abstractNum w:abstractNumId="3">
     <w:nsid w:val="1CD4261C"/>
     <w:multiLevelType w:val="hybridMultilevel"/>
     <w:tmpl w:val="63B200D4"/>
@@ -1590,7 +2442,120 @@
       </w:rPr>
     </w:lvl>
   </w:abstractNum>
-  <w:abstractNum w:abstractNumId="2">
+  <w:abstractNum w:abstractNumId="4">
+    <w:nsid w:val="22431703"/>
+    <w:multiLevelType w:val="hybridMultilevel"/>
+    <w:tmpl w:val="1466EBF2"/>
+    <w:lvl w:ilvl="0" w:tplc="04090001">
+      <w:start w:val="1"/>
+      <w:numFmt w:val="bullet"/>
+      <w:lvlText w:val=""/>
+      <w:lvlJc w:val="left"/>
+      <w:pPr>
+        <w:ind w:left="720" w:hanging="360"/>
+      </w:pPr>
+      <w:rPr>
+        <w:rFonts w:ascii="Symbol" w:hAnsi="Symbol" w:hint="default"/>
+      </w:rPr>
+    </w:lvl>
+    <w:lvl w:ilvl="1" w:tplc="04090003" w:tentative="1">
+      <w:start w:val="1"/>
+      <w:numFmt w:val="bullet"/>
+      <w:lvlText w:val="o"/>
+      <w:lvlJc w:val="left"/>
+      <w:pPr>
+        <w:ind w:left="1440" w:hanging="360"/>
+      </w:pPr>
+      <w:rPr>
+        <w:rFonts w:ascii="Courier New" w:hAnsi="Courier New" w:cs="Courier New" w:hint="default"/>
+      </w:rPr>
+    </w:lvl>
+    <w:lvl w:ilvl="2" w:tplc="04090005" w:tentative="1">
+      <w:start w:val="1"/>
+      <w:numFmt w:val="bullet"/>
+      <w:lvlText w:val=""/>
+      <w:lvlJc w:val="left"/>
+      <w:pPr>
+        <w:ind w:left="2160" w:hanging="360"/>
+      </w:pPr>
+      <w:rPr>
+        <w:rFonts w:ascii="Wingdings" w:hAnsi="Wingdings" w:hint="default"/>
+      </w:rPr>
+    </w:lvl>
+    <w:lvl w:ilvl="3" w:tplc="04090001" w:tentative="1">
+      <w:start w:val="1"/>
+      <w:numFmt w:val="bullet"/>
+      <w:lvlText w:val=""/>
+      <w:lvlJc w:val="left"/>
+      <w:pPr>
+        <w:ind w:left="2880" w:hanging="360"/>
+      </w:pPr>
+      <w:rPr>
+        <w:rFonts w:ascii="Symbol" w:hAnsi="Symbol" w:hint="default"/>
+      </w:rPr>
+    </w:lvl>
+    <w:lvl w:ilvl="4" w:tplc="04090003" w:tentative="1">
+      <w:start w:val="1"/>
+      <w:numFmt w:val="bullet"/>
+      <w:lvlText w:val="o"/>
+      <w:lvlJc w:val="left"/>
+      <w:pPr>
+        <w:ind w:left="3600" w:hanging="360"/>
+      </w:pPr>
+      <w:rPr>
+        <w:rFonts w:ascii="Courier New" w:hAnsi="Courier New" w:cs="Courier New" w:hint="default"/>
+      </w:rPr>
+    </w:lvl>
+    <w:lvl w:ilvl="5" w:tplc="04090005" w:tentative="1">
+      <w:start w:val="1"/>
+      <w:numFmt w:val="bullet"/>
+      <w:lvlText w:val=""/>
+      <w:lvlJc w:val="left"/>
+      <w:pPr>
+        <w:ind w:left="4320" w:hanging="360"/>
+      </w:pPr>
+      <w:rPr>
+        <w:rFonts w:ascii="Wingdings" w:hAnsi="Wingdings" w:hint="default"/>
+      </w:rPr>
+    </w:lvl>
+    <w:lvl w:ilvl="6" w:tplc="04090001" w:tentative="1">
+      <w:start w:val="1"/>
+      <w:numFmt w:val="bullet"/>
+      <w:lvlText w:val=""/>
+      <w:lvlJc w:val="left"/>
+      <w:pPr>
+        <w:ind w:left="5040" w:hanging="360"/>
+      </w:pPr>
+      <w:rPr>
+        <w:rFonts w:ascii="Symbol" w:hAnsi="Symbol" w:hint="default"/>
+      </w:rPr>
+    </w:lvl>
+    <w:lvl w:ilvl="7" w:tplc="04090003" w:tentative="1">
+      <w:start w:val="1"/>
+      <w:numFmt w:val="bullet"/>
+      <w:lvlText w:val="o"/>
+      <w:lvlJc w:val="left"/>
+      <w:pPr>
+        <w:ind w:left="5760" w:hanging="360"/>
+      </w:pPr>
+      <w:rPr>
+        <w:rFonts w:ascii="Courier New" w:hAnsi="Courier New" w:cs="Courier New" w:hint="default"/>
+      </w:rPr>
+    </w:lvl>
+    <w:lvl w:ilvl="8" w:tplc="04090005" w:tentative="1">
+      <w:start w:val="1"/>
+      <w:numFmt w:val="bullet"/>
+      <w:lvlText w:val=""/>
+      <w:lvlJc w:val="left"/>
+      <w:pPr>
+        <w:ind w:left="6480" w:hanging="360"/>
+      </w:pPr>
+      <w:rPr>
+        <w:rFonts w:ascii="Wingdings" w:hAnsi="Wingdings" w:hint="default"/>
+      </w:rPr>
+    </w:lvl>
+  </w:abstractNum>
+  <w:abstractNum w:abstractNumId="5">
     <w:nsid w:val="3C4314E9"/>
     <w:multiLevelType w:val="hybridMultilevel"/>
     <w:tmpl w:val="B3880B04"/>
@@ -1676,10 +2641,10 @@
       </w:pPr>
     </w:lvl>
   </w:abstractNum>
-  <w:abstractNum w:abstractNumId="3">
+  <w:abstractNum w:abstractNumId="6">
     <w:nsid w:val="41C7412E"/>
     <w:multiLevelType w:val="hybridMultilevel"/>
-    <w:tmpl w:val="784EBD2C"/>
+    <w:tmpl w:val="DC94DB5C"/>
     <w:lvl w:ilvl="0" w:tplc="04090001">
       <w:start w:val="1"/>
       <w:numFmt w:val="bullet"/>
@@ -1789,7 +2754,7 @@
       </w:rPr>
     </w:lvl>
   </w:abstractNum>
-  <w:abstractNum w:abstractNumId="4">
+  <w:abstractNum w:abstractNumId="7">
     <w:nsid w:val="463D4CE3"/>
     <w:multiLevelType w:val="hybridMultilevel"/>
     <w:tmpl w:val="C5747628"/>
@@ -1902,7 +2867,7 @@
       </w:rPr>
     </w:lvl>
   </w:abstractNum>
-  <w:abstractNum w:abstractNumId="5">
+  <w:abstractNum w:abstractNumId="8">
     <w:nsid w:val="48F10816"/>
     <w:multiLevelType w:val="hybridMultilevel"/>
     <w:tmpl w:val="CA70B76E"/>
@@ -1988,7 +2953,7 @@
       </w:pPr>
     </w:lvl>
   </w:abstractNum>
-  <w:abstractNum w:abstractNumId="6">
+  <w:abstractNum w:abstractNumId="9">
     <w:nsid w:val="5CE45410"/>
     <w:multiLevelType w:val="hybridMultilevel"/>
     <w:tmpl w:val="68ACE492"/>
@@ -2101,7 +3066,7 @@
       </w:rPr>
     </w:lvl>
   </w:abstractNum>
-  <w:abstractNum w:abstractNumId="7">
+  <w:abstractNum w:abstractNumId="10">
     <w:nsid w:val="703E4A2B"/>
     <w:multiLevelType w:val="hybridMultilevel"/>
     <w:tmpl w:val="A558D3E6"/>
@@ -2194,25 +3159,34 @@
     <w:abstractNumId w:val="0"/>
   </w:num>
   <w:num w:numId="2">
-    <w:abstractNumId w:val="1"/>
+    <w:abstractNumId w:val="3"/>
   </w:num>
   <w:num w:numId="3">
+    <w:abstractNumId w:val="9"/>
+  </w:num>
+  <w:num w:numId="4">
+    <w:abstractNumId w:val="7"/>
+  </w:num>
+  <w:num w:numId="5">
     <w:abstractNumId w:val="6"/>
   </w:num>
-  <w:num w:numId="4">
+  <w:num w:numId="6">
+    <w:abstractNumId w:val="10"/>
+  </w:num>
+  <w:num w:numId="7">
+    <w:abstractNumId w:val="8"/>
+  </w:num>
+  <w:num w:numId="8">
+    <w:abstractNumId w:val="5"/>
+  </w:num>
+  <w:num w:numId="9">
+    <w:abstractNumId w:val="2"/>
+  </w:num>
+  <w:num w:numId="10">
     <w:abstractNumId w:val="4"/>
   </w:num>
-  <w:num w:numId="5">
-    <w:abstractNumId w:val="3"/>
-  </w:num>
-  <w:num w:numId="6">
-    <w:abstractNumId w:val="7"/>
-  </w:num>
-  <w:num w:numId="7">
-    <w:abstractNumId w:val="5"/>
-  </w:num>
-  <w:num w:numId="8">
-    <w:abstractNumId w:val="2"/>
+  <w:num w:numId="11">
+    <w:abstractNumId w:val="1"/>
   </w:num>
 </w:numbering>
 </file>
@@ -3288,7 +4262,7 @@
 </file>
 
 <file path=customXml/itemProps1.xml><?xml version="1.0" encoding="utf-8"?>
-<ds:datastoreItem xmlns:ds="http://schemas.openxmlformats.org/officeDocument/2006/customXml" ds:itemID="{59057523-9CFB-4832-AD30-572680F1D3AB}">
+<ds:datastoreItem xmlns:ds="http://schemas.openxmlformats.org/officeDocument/2006/customXml" ds:itemID="{767A1FFD-2FCC-458D-9DC1-9E75FFBDF98C}">
   <ds:schemaRefs>
     <ds:schemaRef ds:uri="http://schemas.openxmlformats.org/officeDocument/2006/bibliography"/>
   </ds:schemaRefs>

</xml_diff>